<commit_message>
Add tests for external links with anchors
</commit_message>
<xml_diff>
--- a/tests/docx/links.docx
+++ b/tests/docx/links.docx
@@ -9,8 +9,6 @@
       <w:r>
         <w:t>An internal link and a</w:t>
       </w:r>
-      <w:bookmarkStart w:id="0" w:name="_GoBack"/>
-      <w:bookmarkEnd w:id="0"/>
       <w:r>
         <w:t>n external link</w:t>
       </w:r>
@@ -37,6 +35,24 @@
       <w:r>
         <w:t xml:space="preserve">An </w:t>
       </w:r>
+      <w:hyperlink r:id="rId7" w:anchor="synopsis" w:history="1">
+        <w:r>
+          <w:rPr>
+            <w:rStyle w:val="Hyperlink"/>
+          </w:rPr>
+          <w:t>external link</w:t>
+        </w:r>
+      </w:hyperlink>
+      <w:r>
+        <w:t xml:space="preserve"> to a website with an anchor.</w:t>
+      </w:r>
+    </w:p>
+    <w:p/>
+    <w:p>
+      <w:proofErr w:type="gramStart"/>
+      <w:r>
+        <w:t xml:space="preserve">An </w:t>
+      </w:r>
       <w:hyperlink w:anchor="_A_section_for" w:history="1">
         <w:r>
           <w:rPr>
@@ -48,9 +64,11 @@
       <w:r>
         <w:t xml:space="preserve"> to a section header.</w:t>
       </w:r>
+      <w:proofErr w:type="gramEnd"/>
     </w:p>
     <w:p/>
     <w:p>
+      <w:proofErr w:type="gramStart"/>
       <w:r>
         <w:t xml:space="preserve">An </w:t>
       </w:r>
@@ -65,6 +83,9 @@
       <w:r>
         <w:t xml:space="preserve"> to a bookmark.</w:t>
       </w:r>
+      <w:bookmarkStart w:id="0" w:name="_GoBack"/>
+      <w:bookmarkEnd w:id="0"/>
+      <w:proofErr w:type="gramEnd"/>
     </w:p>
     <w:p/>
     <w:p>
@@ -898,7 +919,7 @@
 </file>
 
 <file path=customXml/itemProps1.xml><?xml version="1.0" encoding="utf-8"?>
-<ds:datastoreItem xmlns:ds="http://schemas.openxmlformats.org/officeDocument/2006/customXml" ds:itemID="{373C63E9-A902-BC47-A6DF-21BCE91B6120}">
+<ds:datastoreItem xmlns:ds="http://schemas.openxmlformats.org/officeDocument/2006/customXml" ds:itemID="{A244EBEE-109B-554F-B169-36EC715E48DC}">
   <ds:schemaRefs>
     <ds:schemaRef ds:uri="http://schemas.openxmlformats.org/officeDocument/2006/bibliography"/>
   </ds:schemaRefs>

</xml_diff>